<commit_message>
fitrado por BUSCAR todo excepto el de ordenar numeros , falta quitar numero excedente
</commit_message>
<xml_diff>
--- a/apuntes de importancia practica.docx
+++ b/apuntes de importancia practica.docx
@@ -4,15 +4,7 @@
   <w:body>
     <w:p>
       <w:r>
-        <w:t xml:space="preserve">Solo se puede buscar un solo </w:t>
-      </w:r>
-      <w:proofErr w:type="spellStart"/>
-      <w:r>
-        <w:t>numero</w:t>
-      </w:r>
-      <w:proofErr w:type="spellEnd"/>
-      <w:r>
-        <w:t xml:space="preserve"> por comando</w:t>
+        <w:t>Solo se puede buscar un solo numero por comando</w:t>
       </w:r>
     </w:p>
     <w:p>
@@ -67,23 +59,7 @@
           <w:b/>
           <w:bCs/>
         </w:rPr>
-        <w:t xml:space="preserve">Par </w:t>
-      </w:r>
-      <w:proofErr w:type="spellStart"/>
-      <w:r>
-        <w:rPr>
-          <w:b/>
-          <w:bCs/>
-        </w:rPr>
-        <w:t>odenar</w:t>
-      </w:r>
-      <w:proofErr w:type="spellEnd"/>
-      <w:r>
-        <w:rPr>
-          <w:b/>
-          <w:bCs/>
-        </w:rPr>
-        <w:t xml:space="preserve"> y todo eso: no se pueden usar librerías </w:t>
+        <w:t xml:space="preserve">Par odenar y todo eso: no se pueden usar librerías </w:t>
       </w:r>
     </w:p>
     <w:p>
@@ -262,6 +238,547 @@
         </w:rPr>
         <w:t xml:space="preserve"> ordenar y luego buscar (se busca en el que no se ordeno)</w:t>
       </w:r>
+    </w:p>
+    <w:p>
+      <w:pPr>
+        <w:rPr>
+          <w:b/>
+          <w:bCs/>
+        </w:rPr>
+      </w:pPr>
+    </w:p>
+    <w:p>
+      <w:pPr>
+        <w:rPr>
+          <w:b/>
+          <w:bCs/>
+        </w:rPr>
+      </w:pPr>
+    </w:p>
+    <w:p>
+      <w:pPr>
+        <w:rPr>
+          <w:b/>
+          <w:bCs/>
+        </w:rPr>
+      </w:pPr>
+      <w:r>
+        <w:rPr>
+          <w:noProof/>
+        </w:rPr>
+        <w:drawing>
+          <wp:inline distT="0" distB="0" distL="0" distR="0" wp14:anchorId="5216958C" wp14:editId="7C845C0E">
+            <wp:extent cx="5612130" cy="1438910"/>
+            <wp:effectExtent l="0" t="0" r="7620" b="8890"/>
+            <wp:docPr id="2" name="Imagen 2"/>
+            <wp:cNvGraphicFramePr>
+              <a:graphicFrameLocks xmlns:a="http://schemas.openxmlformats.org/drawingml/2006/main" noChangeAspect="1"/>
+            </wp:cNvGraphicFramePr>
+            <a:graphic xmlns:a="http://schemas.openxmlformats.org/drawingml/2006/main">
+              <a:graphicData uri="http://schemas.openxmlformats.org/drawingml/2006/picture">
+                <pic:pic xmlns:pic="http://schemas.openxmlformats.org/drawingml/2006/picture">
+                  <pic:nvPicPr>
+                    <pic:cNvPr id="1" name=""/>
+                    <pic:cNvPicPr/>
+                  </pic:nvPicPr>
+                  <pic:blipFill>
+                    <a:blip r:embed="rId5"/>
+                    <a:stretch>
+                      <a:fillRect/>
+                    </a:stretch>
+                  </pic:blipFill>
+                  <pic:spPr>
+                    <a:xfrm>
+                      <a:off x="0" y="0"/>
+                      <a:ext cx="5612130" cy="1438910"/>
+                    </a:xfrm>
+                    <a:prstGeom prst="rect">
+                      <a:avLst/>
+                    </a:prstGeom>
+                  </pic:spPr>
+                </pic:pic>
+              </a:graphicData>
+            </a:graphic>
+          </wp:inline>
+        </w:drawing>
+      </w:r>
+    </w:p>
+    <w:p>
+      <w:pPr>
+        <w:rPr>
+          <w:b/>
+          <w:bCs/>
+        </w:rPr>
+      </w:pPr>
+    </w:p>
+    <w:p>
+      <w:pPr>
+        <w:rPr>
+          <w:b/>
+          <w:bCs/>
+        </w:rPr>
+      </w:pPr>
+      <w:r>
+        <w:rPr>
+          <w:b/>
+          <w:bCs/>
+        </w:rPr>
+        <w:t>Posición donde esta la palabra</w:t>
+      </w:r>
+    </w:p>
+    <w:p>
+      <w:pPr>
+        <w:shd w:val="clear" w:color="auto" w:fill="1E1E1E"/>
+        <w:spacing w:after="0" w:line="240" w:lineRule="atLeast"/>
+        <w:rPr>
+          <w:rFonts w:ascii="Consolas" w:eastAsia="Times New Roman" w:hAnsi="Consolas" w:cs="Times New Roman"/>
+          <w:color w:val="D4D4D4"/>
+          <w:sz w:val="18"/>
+          <w:szCs w:val="18"/>
+          <w:lang w:eastAsia="es-GT"/>
+        </w:rPr>
+      </w:pPr>
+      <w:r>
+        <w:rPr>
+          <w:rFonts w:ascii="Consolas" w:eastAsia="Times New Roman" w:hAnsi="Consolas" w:cs="Times New Roman"/>
+          <w:color w:val="D4D4D4"/>
+          <w:sz w:val="18"/>
+          <w:szCs w:val="18"/>
+          <w:lang w:eastAsia="es-GT"/>
+        </w:rPr>
+        <w:t>contador2 = </w:t>
+      </w:r>
+      <w:r>
+        <w:rPr>
+          <w:rFonts w:ascii="Consolas" w:eastAsia="Times New Roman" w:hAnsi="Consolas" w:cs="Times New Roman"/>
+          <w:color w:val="B5CEA8"/>
+          <w:sz w:val="18"/>
+          <w:szCs w:val="18"/>
+          <w:lang w:eastAsia="es-GT"/>
+        </w:rPr>
+        <w:t>0</w:t>
+      </w:r>
+    </w:p>
+    <w:p>
+      <w:pPr>
+        <w:shd w:val="clear" w:color="auto" w:fill="1E1E1E"/>
+        <w:spacing w:after="0" w:line="240" w:lineRule="atLeast"/>
+        <w:rPr>
+          <w:rFonts w:ascii="Consolas" w:eastAsia="Times New Roman" w:hAnsi="Consolas" w:cs="Times New Roman"/>
+          <w:color w:val="D4D4D4"/>
+          <w:sz w:val="18"/>
+          <w:szCs w:val="18"/>
+          <w:lang w:eastAsia="es-GT"/>
+        </w:rPr>
+      </w:pPr>
+      <w:r>
+        <w:rPr>
+          <w:rFonts w:ascii="Consolas" w:eastAsia="Times New Roman" w:hAnsi="Consolas" w:cs="Times New Roman"/>
+          <w:color w:val="D4D4D4"/>
+          <w:sz w:val="18"/>
+          <w:szCs w:val="18"/>
+          <w:lang w:eastAsia="es-GT"/>
+        </w:rPr>
+        <w:t>    </w:t>
+      </w:r>
+    </w:p>
+    <w:p>
+      <w:pPr>
+        <w:shd w:val="clear" w:color="auto" w:fill="1E1E1E"/>
+        <w:spacing w:after="0" w:line="240" w:lineRule="atLeast"/>
+        <w:rPr>
+          <w:rFonts w:ascii="Consolas" w:eastAsia="Times New Roman" w:hAnsi="Consolas" w:cs="Times New Roman"/>
+          <w:color w:val="D4D4D4"/>
+          <w:sz w:val="18"/>
+          <w:szCs w:val="18"/>
+          <w:lang w:eastAsia="es-GT"/>
+        </w:rPr>
+      </w:pPr>
+      <w:r>
+        <w:rPr>
+          <w:rFonts w:ascii="Consolas" w:eastAsia="Times New Roman" w:hAnsi="Consolas" w:cs="Times New Roman"/>
+          <w:color w:val="D4D4D4"/>
+          <w:sz w:val="18"/>
+          <w:szCs w:val="18"/>
+          <w:lang w:eastAsia="es-GT"/>
+        </w:rPr>
+        <w:t>    </w:t>
+      </w:r>
+      <w:r>
+        <w:rPr>
+          <w:rFonts w:ascii="Consolas" w:eastAsia="Times New Roman" w:hAnsi="Consolas" w:cs="Times New Roman"/>
+          <w:color w:val="C586C0"/>
+          <w:sz w:val="18"/>
+          <w:szCs w:val="18"/>
+          <w:lang w:eastAsia="es-GT"/>
+        </w:rPr>
+        <w:t>while</w:t>
+      </w:r>
+      <w:r>
+        <w:rPr>
+          <w:rFonts w:ascii="Consolas" w:eastAsia="Times New Roman" w:hAnsi="Consolas" w:cs="Times New Roman"/>
+          <w:color w:val="D4D4D4"/>
+          <w:sz w:val="18"/>
+          <w:szCs w:val="18"/>
+          <w:lang w:eastAsia="es-GT"/>
+        </w:rPr>
+        <w:t> contador2 &lt; </w:t>
+      </w:r>
+      <w:r>
+        <w:rPr>
+          <w:rFonts w:ascii="Consolas" w:eastAsia="Times New Roman" w:hAnsi="Consolas" w:cs="Times New Roman"/>
+          <w:color w:val="DCDCAA"/>
+          <w:sz w:val="18"/>
+          <w:szCs w:val="18"/>
+          <w:lang w:eastAsia="es-GT"/>
+        </w:rPr>
+        <w:t>len</w:t>
+      </w:r>
+      <w:r>
+        <w:rPr>
+          <w:rFonts w:ascii="Consolas" w:eastAsia="Times New Roman" w:hAnsi="Consolas" w:cs="Times New Roman"/>
+          <w:color w:val="D4D4D4"/>
+          <w:sz w:val="18"/>
+          <w:szCs w:val="18"/>
+          <w:lang w:eastAsia="es-GT"/>
+        </w:rPr>
+        <w:t>(nombreOrdenar):</w:t>
+      </w:r>
+    </w:p>
+    <w:p>
+      <w:pPr>
+        <w:shd w:val="clear" w:color="auto" w:fill="1E1E1E"/>
+        <w:spacing w:after="0" w:line="240" w:lineRule="atLeast"/>
+        <w:rPr>
+          <w:rFonts w:ascii="Consolas" w:eastAsia="Times New Roman" w:hAnsi="Consolas" w:cs="Times New Roman"/>
+          <w:color w:val="D4D4D4"/>
+          <w:sz w:val="18"/>
+          <w:szCs w:val="18"/>
+          <w:lang w:eastAsia="es-GT"/>
+        </w:rPr>
+      </w:pPr>
+      <w:r>
+        <w:rPr>
+          <w:rFonts w:ascii="Consolas" w:eastAsia="Times New Roman" w:hAnsi="Consolas" w:cs="Times New Roman"/>
+          <w:color w:val="D4D4D4"/>
+          <w:sz w:val="18"/>
+          <w:szCs w:val="18"/>
+          <w:lang w:eastAsia="es-GT"/>
+        </w:rPr>
+        <w:t>        </w:t>
+      </w:r>
+      <w:r>
+        <w:rPr>
+          <w:rFonts w:ascii="Consolas" w:eastAsia="Times New Roman" w:hAnsi="Consolas" w:cs="Times New Roman"/>
+          <w:color w:val="C586C0"/>
+          <w:sz w:val="18"/>
+          <w:szCs w:val="18"/>
+          <w:lang w:eastAsia="es-GT"/>
+        </w:rPr>
+        <w:t>if</w:t>
+      </w:r>
+      <w:r>
+        <w:rPr>
+          <w:rFonts w:ascii="Consolas" w:eastAsia="Times New Roman" w:hAnsi="Consolas" w:cs="Times New Roman"/>
+          <w:color w:val="D4D4D4"/>
+          <w:sz w:val="18"/>
+          <w:szCs w:val="18"/>
+          <w:lang w:eastAsia="es-GT"/>
+        </w:rPr>
+        <w:t> nombreOrdenar[contador2][</w:t>
+      </w:r>
+      <w:r>
+        <w:rPr>
+          <w:rFonts w:ascii="Consolas" w:eastAsia="Times New Roman" w:hAnsi="Consolas" w:cs="Times New Roman"/>
+          <w:color w:val="B5CEA8"/>
+          <w:sz w:val="18"/>
+          <w:szCs w:val="18"/>
+          <w:lang w:eastAsia="es-GT"/>
+        </w:rPr>
+        <w:t>0</w:t>
+      </w:r>
+      <w:r>
+        <w:rPr>
+          <w:rFonts w:ascii="Consolas" w:eastAsia="Times New Roman" w:hAnsi="Consolas" w:cs="Times New Roman"/>
+          <w:color w:val="D4D4D4"/>
+          <w:sz w:val="18"/>
+          <w:szCs w:val="18"/>
+          <w:lang w:eastAsia="es-GT"/>
+        </w:rPr>
+        <w:t>] == </w:t>
+      </w:r>
+      <w:r>
+        <w:rPr>
+          <w:rFonts w:ascii="Consolas" w:eastAsia="Times New Roman" w:hAnsi="Consolas" w:cs="Times New Roman"/>
+          <w:color w:val="CE9178"/>
+          <w:sz w:val="18"/>
+          <w:szCs w:val="18"/>
+          <w:lang w:eastAsia="es-GT"/>
+        </w:rPr>
+        <w:t>"ORDENAR"</w:t>
+      </w:r>
+      <w:r>
+        <w:rPr>
+          <w:rFonts w:ascii="Consolas" w:eastAsia="Times New Roman" w:hAnsi="Consolas" w:cs="Times New Roman"/>
+          <w:color w:val="D4D4D4"/>
+          <w:sz w:val="18"/>
+          <w:szCs w:val="18"/>
+          <w:lang w:eastAsia="es-GT"/>
+        </w:rPr>
+        <w:t>:</w:t>
+      </w:r>
+    </w:p>
+    <w:p>
+      <w:pPr>
+        <w:shd w:val="clear" w:color="auto" w:fill="1E1E1E"/>
+        <w:spacing w:after="0" w:line="240" w:lineRule="atLeast"/>
+        <w:rPr>
+          <w:rFonts w:ascii="Consolas" w:eastAsia="Times New Roman" w:hAnsi="Consolas" w:cs="Times New Roman"/>
+          <w:color w:val="D4D4D4"/>
+          <w:sz w:val="18"/>
+          <w:szCs w:val="18"/>
+          <w:lang w:eastAsia="es-GT"/>
+        </w:rPr>
+      </w:pPr>
+      <w:r>
+        <w:rPr>
+          <w:rFonts w:ascii="Consolas" w:eastAsia="Times New Roman" w:hAnsi="Consolas" w:cs="Times New Roman"/>
+          <w:color w:val="D4D4D4"/>
+          <w:sz w:val="18"/>
+          <w:szCs w:val="18"/>
+          <w:lang w:eastAsia="es-GT"/>
+        </w:rPr>
+        <w:t>            posiciones.append(</w:t>
+      </w:r>
+      <w:r>
+        <w:rPr>
+          <w:rFonts w:ascii="Consolas" w:eastAsia="Times New Roman" w:hAnsi="Consolas" w:cs="Times New Roman"/>
+          <w:color w:val="4EC9B0"/>
+          <w:sz w:val="18"/>
+          <w:szCs w:val="18"/>
+          <w:lang w:eastAsia="es-GT"/>
+        </w:rPr>
+        <w:t>int</w:t>
+      </w:r>
+      <w:r>
+        <w:rPr>
+          <w:rFonts w:ascii="Consolas" w:eastAsia="Times New Roman" w:hAnsi="Consolas" w:cs="Times New Roman"/>
+          <w:color w:val="D4D4D4"/>
+          <w:sz w:val="18"/>
+          <w:szCs w:val="18"/>
+          <w:lang w:eastAsia="es-GT"/>
+        </w:rPr>
+        <w:t>(contador2))</w:t>
+      </w:r>
+    </w:p>
+    <w:p>
+      <w:pPr>
+        <w:shd w:val="clear" w:color="auto" w:fill="1E1E1E"/>
+        <w:spacing w:after="0" w:line="240" w:lineRule="atLeast"/>
+        <w:rPr>
+          <w:rFonts w:ascii="Consolas" w:eastAsia="Times New Roman" w:hAnsi="Consolas" w:cs="Times New Roman"/>
+          <w:color w:val="D4D4D4"/>
+          <w:sz w:val="18"/>
+          <w:szCs w:val="18"/>
+          <w:lang w:eastAsia="es-GT"/>
+        </w:rPr>
+      </w:pPr>
+      <w:r>
+        <w:rPr>
+          <w:rFonts w:ascii="Consolas" w:eastAsia="Times New Roman" w:hAnsi="Consolas" w:cs="Times New Roman"/>
+          <w:color w:val="D4D4D4"/>
+          <w:sz w:val="18"/>
+          <w:szCs w:val="18"/>
+          <w:lang w:eastAsia="es-GT"/>
+        </w:rPr>
+        <w:t>            contador2 = contador2 + </w:t>
+      </w:r>
+      <w:r>
+        <w:rPr>
+          <w:rFonts w:ascii="Consolas" w:eastAsia="Times New Roman" w:hAnsi="Consolas" w:cs="Times New Roman"/>
+          <w:color w:val="B5CEA8"/>
+          <w:sz w:val="18"/>
+          <w:szCs w:val="18"/>
+          <w:lang w:eastAsia="es-GT"/>
+        </w:rPr>
+        <w:t>1</w:t>
+      </w:r>
+    </w:p>
+    <w:p>
+      <w:pPr>
+        <w:shd w:val="clear" w:color="auto" w:fill="1E1E1E"/>
+        <w:spacing w:after="0" w:line="240" w:lineRule="atLeast"/>
+        <w:rPr>
+          <w:rFonts w:ascii="Consolas" w:eastAsia="Times New Roman" w:hAnsi="Consolas" w:cs="Times New Roman"/>
+          <w:color w:val="D4D4D4"/>
+          <w:sz w:val="18"/>
+          <w:szCs w:val="18"/>
+          <w:lang w:eastAsia="es-GT"/>
+        </w:rPr>
+      </w:pPr>
+      <w:r>
+        <w:rPr>
+          <w:rFonts w:ascii="Consolas" w:eastAsia="Times New Roman" w:hAnsi="Consolas" w:cs="Times New Roman"/>
+          <w:color w:val="D4D4D4"/>
+          <w:sz w:val="18"/>
+          <w:szCs w:val="18"/>
+          <w:lang w:eastAsia="es-GT"/>
+        </w:rPr>
+        <w:t>        </w:t>
+      </w:r>
+      <w:r>
+        <w:rPr>
+          <w:rFonts w:ascii="Consolas" w:eastAsia="Times New Roman" w:hAnsi="Consolas" w:cs="Times New Roman"/>
+          <w:color w:val="C586C0"/>
+          <w:sz w:val="18"/>
+          <w:szCs w:val="18"/>
+          <w:lang w:eastAsia="es-GT"/>
+        </w:rPr>
+        <w:t>else</w:t>
+      </w:r>
+      <w:r>
+        <w:rPr>
+          <w:rFonts w:ascii="Consolas" w:eastAsia="Times New Roman" w:hAnsi="Consolas" w:cs="Times New Roman"/>
+          <w:color w:val="D4D4D4"/>
+          <w:sz w:val="18"/>
+          <w:szCs w:val="18"/>
+          <w:lang w:eastAsia="es-GT"/>
+        </w:rPr>
+        <w:t>:</w:t>
+      </w:r>
+    </w:p>
+    <w:p>
+      <w:pPr>
+        <w:shd w:val="clear" w:color="auto" w:fill="1E1E1E"/>
+        <w:spacing w:after="0" w:line="240" w:lineRule="atLeast"/>
+        <w:rPr>
+          <w:rFonts w:ascii="Consolas" w:eastAsia="Times New Roman" w:hAnsi="Consolas" w:cs="Times New Roman"/>
+          <w:color w:val="D4D4D4"/>
+          <w:sz w:val="18"/>
+          <w:szCs w:val="18"/>
+          <w:lang w:eastAsia="es-GT"/>
+        </w:rPr>
+      </w:pPr>
+      <w:r>
+        <w:rPr>
+          <w:rFonts w:ascii="Consolas" w:eastAsia="Times New Roman" w:hAnsi="Consolas" w:cs="Times New Roman"/>
+          <w:color w:val="D4D4D4"/>
+          <w:sz w:val="18"/>
+          <w:szCs w:val="18"/>
+          <w:lang w:eastAsia="es-GT"/>
+        </w:rPr>
+        <w:t>            contador2 = contador2 + </w:t>
+      </w:r>
+      <w:r>
+        <w:rPr>
+          <w:rFonts w:ascii="Consolas" w:eastAsia="Times New Roman" w:hAnsi="Consolas" w:cs="Times New Roman"/>
+          <w:color w:val="B5CEA8"/>
+          <w:sz w:val="18"/>
+          <w:szCs w:val="18"/>
+          <w:lang w:eastAsia="es-GT"/>
+        </w:rPr>
+        <w:t>1</w:t>
+      </w:r>
+    </w:p>
+    <w:p>
+      <w:pPr>
+        <w:shd w:val="clear" w:color="auto" w:fill="1E1E1E"/>
+        <w:spacing w:after="0" w:line="240" w:lineRule="atLeast"/>
+        <w:rPr>
+          <w:rFonts w:ascii="Consolas" w:eastAsia="Times New Roman" w:hAnsi="Consolas" w:cs="Times New Roman"/>
+          <w:color w:val="D4D4D4"/>
+          <w:sz w:val="18"/>
+          <w:szCs w:val="18"/>
+          <w:lang w:eastAsia="es-GT"/>
+        </w:rPr>
+      </w:pPr>
+    </w:p>
+    <w:p>
+      <w:pPr>
+        <w:shd w:val="clear" w:color="auto" w:fill="1E1E1E"/>
+        <w:spacing w:after="0" w:line="240" w:lineRule="atLeast"/>
+        <w:rPr>
+          <w:rFonts w:ascii="Consolas" w:eastAsia="Times New Roman" w:hAnsi="Consolas" w:cs="Times New Roman"/>
+          <w:color w:val="D4D4D4"/>
+          <w:sz w:val="18"/>
+          <w:szCs w:val="18"/>
+          <w:lang w:eastAsia="es-GT"/>
+        </w:rPr>
+      </w:pPr>
+      <w:r>
+        <w:rPr>
+          <w:rFonts w:ascii="Consolas" w:eastAsia="Times New Roman" w:hAnsi="Consolas" w:cs="Times New Roman"/>
+          <w:color w:val="D4D4D4"/>
+          <w:sz w:val="18"/>
+          <w:szCs w:val="18"/>
+          <w:lang w:eastAsia="es-GT"/>
+        </w:rPr>
+        <w:t>    </w:t>
+      </w:r>
+    </w:p>
+    <w:p>
+      <w:pPr>
+        <w:shd w:val="clear" w:color="auto" w:fill="1E1E1E"/>
+        <w:spacing w:after="0" w:line="240" w:lineRule="atLeast"/>
+        <w:rPr>
+          <w:rFonts w:ascii="Consolas" w:eastAsia="Times New Roman" w:hAnsi="Consolas" w:cs="Times New Roman"/>
+          <w:color w:val="D4D4D4"/>
+          <w:sz w:val="18"/>
+          <w:szCs w:val="18"/>
+          <w:lang w:eastAsia="es-GT"/>
+        </w:rPr>
+      </w:pPr>
+      <w:r>
+        <w:rPr>
+          <w:rFonts w:ascii="Consolas" w:eastAsia="Times New Roman" w:hAnsi="Consolas" w:cs="Times New Roman"/>
+          <w:color w:val="D4D4D4"/>
+          <w:sz w:val="18"/>
+          <w:szCs w:val="18"/>
+          <w:lang w:eastAsia="es-GT"/>
+        </w:rPr>
+        <w:t>    </w:t>
+      </w:r>
+      <w:r>
+        <w:rPr>
+          <w:rFonts w:ascii="Consolas" w:eastAsia="Times New Roman" w:hAnsi="Consolas" w:cs="Times New Roman"/>
+          <w:color w:val="569CD6"/>
+          <w:sz w:val="18"/>
+          <w:szCs w:val="18"/>
+          <w:lang w:eastAsia="es-GT"/>
+        </w:rPr>
+        <w:t>print</w:t>
+      </w:r>
+      <w:r>
+        <w:rPr>
+          <w:rFonts w:ascii="Consolas" w:eastAsia="Times New Roman" w:hAnsi="Consolas" w:cs="Times New Roman"/>
+          <w:color w:val="D4D4D4"/>
+          <w:sz w:val="18"/>
+          <w:szCs w:val="18"/>
+          <w:lang w:eastAsia="es-GT"/>
+        </w:rPr>
+        <w:t>(posiciones)</w:t>
+      </w:r>
+    </w:p>
+    <w:p>
+      <w:pPr>
+        <w:shd w:val="clear" w:color="auto" w:fill="1E1E1E"/>
+        <w:spacing w:after="0" w:line="240" w:lineRule="atLeast"/>
+        <w:rPr>
+          <w:rFonts w:ascii="Consolas" w:eastAsia="Times New Roman" w:hAnsi="Consolas" w:cs="Times New Roman"/>
+          <w:color w:val="D4D4D4"/>
+          <w:sz w:val="18"/>
+          <w:szCs w:val="18"/>
+          <w:lang w:eastAsia="es-GT"/>
+        </w:rPr>
+      </w:pPr>
+    </w:p>
+    <w:p>
+      <w:pPr>
+        <w:rPr>
+          <w:b/>
+          <w:bCs/>
+        </w:rPr>
+      </w:pPr>
     </w:p>
     <w:sectPr>
       <w:pgSz w:w="12240" w:h="15840"/>

</xml_diff>